<commit_message>
updated for parent/child object
</commit_message>
<xml_diff>
--- a/Doc.docx
+++ b/Doc.docx
@@ -1,6 +1,6 @@
 
 <file path=word/document.xml><?xml version="1.0" encoding="utf-8"?>
-<w:document xmlns:wpc="http://schemas.microsoft.com/office/word/2010/wordprocessingCanvas" xmlns:cx="http://schemas.microsoft.com/office/drawing/2014/chartex" xmlns:cx1="http://schemas.microsoft.com/office/drawing/2015/9/8/chartex" xmlns:cx2="http://schemas.microsoft.com/office/drawing/2015/10/21/chartex" xmlns:cx3="http://schemas.microsoft.com/office/drawing/2016/5/9/chartex" xmlns:cx4="http://schemas.microsoft.com/office/drawing/2016/5/10/chartex" xmlns:cx5="http://schemas.microsoft.com/office/drawing/2016/5/11/chartex" xmlns:cx6="http://schemas.microsoft.com/office/drawing/2016/5/12/chartex" xmlns:cx7="http://schemas.microsoft.com/office/drawing/2016/5/13/chartex" xmlns:cx8="http://schemas.microsoft.com/office/drawing/2016/5/14/chartex" xmlns:mc="http://schemas.openxmlformats.org/markup-compatibility/2006" xmlns:aink="http://schemas.microsoft.com/office/drawing/2016/ink" xmlns:am3d="http://schemas.microsoft.com/office/drawing/2017/model3d" xmlns:o="urn:schemas-microsoft-com:office:office" xmlns:r="http://schemas.openxmlformats.org/officeDocument/2006/relationships" xmlns:m="http://schemas.openxmlformats.org/officeDocument/2006/math" xmlns:v="urn:schemas-microsoft-com:vml" xmlns:wp14="http://schemas.microsoft.com/office/word/2010/wordprocessingDrawing" xmlns:wp="http://schemas.openxmlformats.org/drawingml/2006/wordprocessingDrawing" xmlns:w10="urn:schemas-microsoft-com:office:word" xmlns:w="http://schemas.openxmlformats.org/wordprocessingml/2006/main" xmlns:w14="http://schemas.microsoft.com/office/word/2010/wordml" xmlns:w15="http://schemas.microsoft.com/office/word/2012/wordml" xmlns:w16cid="http://schemas.microsoft.com/office/word/2016/wordml/cid" xmlns:w16se="http://schemas.microsoft.com/office/word/2015/wordml/symex" xmlns:wpg="http://schemas.microsoft.com/office/word/2010/wordprocessingGroup" xmlns:wpi="http://schemas.microsoft.com/office/word/2010/wordprocessingInk" xmlns:wne="http://schemas.microsoft.com/office/word/2006/wordml" xmlns:wps="http://schemas.microsoft.com/office/word/2010/wordprocessingShape" mc:Ignorable="w14 w15 w16se w16cid wp14">
+<w:document xmlns:wpc="http://schemas.microsoft.com/office/word/2010/wordprocessingCanvas" xmlns:cx="http://schemas.microsoft.com/office/drawing/2014/chartex" xmlns:cx1="http://schemas.microsoft.com/office/drawing/2015/9/8/chartex" xmlns:cx2="http://schemas.microsoft.com/office/drawing/2015/10/21/chartex" xmlns:cx3="http://schemas.microsoft.com/office/drawing/2016/5/9/chartex" xmlns:cx4="http://schemas.microsoft.com/office/drawing/2016/5/10/chartex" xmlns:cx5="http://schemas.microsoft.com/office/drawing/2016/5/11/chartex" xmlns:cx6="http://schemas.microsoft.com/office/drawing/2016/5/12/chartex" xmlns:cx7="http://schemas.microsoft.com/office/drawing/2016/5/13/chartex" xmlns:cx8="http://schemas.microsoft.com/office/drawing/2016/5/14/chartex" xmlns:mc="http://schemas.openxmlformats.org/markup-compatibility/2006" xmlns:aink="http://schemas.microsoft.com/office/drawing/2016/ink" xmlns:am3d="http://schemas.microsoft.com/office/drawing/2017/model3d" xmlns:o="urn:schemas-microsoft-com:office:office" xmlns:r="http://schemas.openxmlformats.org/officeDocument/2006/relationships" xmlns:m="http://schemas.openxmlformats.org/officeDocument/2006/math" xmlns:v="urn:schemas-microsoft-com:vml" xmlns:wp14="http://schemas.microsoft.com/office/word/2010/wordprocessingDrawing" xmlns:wp="http://schemas.openxmlformats.org/drawingml/2006/wordprocessingDrawing" xmlns:w10="urn:schemas-microsoft-com:office:word" xmlns:w="http://schemas.openxmlformats.org/wordprocessingml/2006/main" xmlns:w14="http://schemas.microsoft.com/office/word/2010/wordml" xmlns:w15="http://schemas.microsoft.com/office/word/2012/wordml" xmlns:w16cex="http://schemas.microsoft.com/office/word/2018/wordml/cex" xmlns:w16cid="http://schemas.microsoft.com/office/word/2016/wordml/cid" xmlns:w16="http://schemas.microsoft.com/office/word/2018/wordml" xmlns:w16se="http://schemas.microsoft.com/office/word/2015/wordml/symex" xmlns:wpg="http://schemas.microsoft.com/office/word/2010/wordprocessingGroup" xmlns:wpi="http://schemas.microsoft.com/office/word/2010/wordprocessingInk" xmlns:wne="http://schemas.microsoft.com/office/word/2006/wordml" xmlns:wps="http://schemas.microsoft.com/office/word/2010/wordprocessingShape" mc:Ignorable="w14 w15 w16se w16cid w16 w16cex wp14">
   <w:body>
     <w:tbl>
       <w:tblPr>
@@ -51,8 +51,8 @@
               <w:tblLook w:val="04A0" w:firstRow="1" w:lastRow="0" w:firstColumn="1" w:lastColumn="0" w:noHBand="0" w:noVBand="1"/>
             </w:tblPr>
             <w:tblGrid>
-              <w:gridCol w:w="5238"/>
-              <w:gridCol w:w="4112"/>
+              <w:gridCol w:w="4713"/>
+              <w:gridCol w:w="4647"/>
             </w:tblGrid>
             <w:tr>
               <w:tc>
@@ -73,7 +73,7 @@
                       <w:bCs/>
                       <w:u w:val="single"/>
                     </w:rPr>
-                    <w:t>Amount</w:t>
+                    <w:t>Name</w:t>
                   </w:r>
                 </w:p>
               </w:tc>
@@ -95,7 +95,7 @@
                       <w:bCs/>
                       <w:u w:val="single"/>
                     </w:rPr>
-                    <w:t>Item</w:t>
+                    <w:t>Color</w:t>
                   </w:r>
                 </w:p>
               </w:tc>
@@ -106,33 +106,20 @@
                   <w:tcW w:w="5238" w:type="dxa"/>
                 </w:tcPr>
                 <w:p>
-                  <w:r>
-                    <w:fldChar w:fldCharType="begin"/>
-                  </w:r>
-                  <w:r>
-                    <w:instrText xml:space="preserve"> MERGEFIELD  RangeStart:Details  \* MERGEFORMAT </w:instrText>
-                  </w:r>
-                  <w:r>
-                    <w:fldChar w:fldCharType="separate"/>
-                  </w:r>
-                  <w:r>
-                    <w:rPr>
-                      <w:noProof/>
-                    </w:rPr>
-                    <w:t>«RangeStart:Details»</w:t>
-                  </w:r>
-                  <w:r>
-                    <w:rPr>
-                      <w:noProof/>
-                    </w:rPr>
-                    <w:fldChar w:fldCharType="end"/>
-                  </w:r>
-                  <w:fldSimple w:instr=" MERGEFIELD  Cell1 ">
+                  <w:fldSimple w:instr=" MERGEFIELD  RangeStart:BaseObject.Children  \* MERGEFORMAT ">
                     <w:r>
                       <w:rPr>
                         <w:noProof/>
                       </w:rPr>
-                      <w:t>«Cell1»</w:t>
+                      <w:t>«RangeStart:BaseObject.Children»</w:t>
+                    </w:r>
+                  </w:fldSimple>
+                  <w:fldSimple w:instr=" MERGEFIELD  Name ">
+                    <w:r>
+                      <w:rPr>
+                        <w:noProof/>
+                      </w:rPr>
+                      <w:t>«Name»</w:t>
                     </w:r>
                   </w:fldSimple>
                 </w:p>
@@ -142,20 +129,20 @@
                   <w:tcW w:w="4112" w:type="dxa"/>
                 </w:tcPr>
                 <w:p>
-                  <w:fldSimple w:instr=" MERGEFIELD  Cell2  \* MERGEFORMAT ">
+                  <w:fldSimple w:instr=" MERGEFIELD  Keys[\&quot;Color\&quot;]  \* MERGEFORMAT ">
                     <w:r>
                       <w:rPr>
                         <w:noProof/>
                       </w:rPr>
-                      <w:t>«Cell2»</w:t>
+                      <w:t>«Keys["Color"]»</w:t>
                     </w:r>
                   </w:fldSimple>
-                  <w:fldSimple w:instr=" MERGEFIELD  RangeEnd:Details  \* MERGEFORMAT ">
+                  <w:fldSimple w:instr=" MERGEFIELD  RangeEnd:BaseObject.Children  \* MERGEFORMAT ">
                     <w:r>
                       <w:rPr>
                         <w:noProof/>
                       </w:rPr>
-                      <w:t>«RangeEnd:Details»</w:t>
+                      <w:t>«RangeEnd:BaseObject.Children»</w:t>
                     </w:r>
                   </w:fldSimple>
                 </w:p>
@@ -181,58 +168,6 @@
       </w:tr>
     </w:tbl>
     <w:p/>
-    <w:p>
-      <w:r>
-        <w:t>Link1:</w:t>
-      </w:r>
-    </w:p>
-    <w:p>
-      <w:fldSimple w:instr=" MERGEFIELD  Link  \* MERGEFORMAT " w:fldLock="1">
-        <w:r>
-          <w:rPr>
-            <w:noProof/>
-          </w:rPr>
-          <w:t>«ApproveLink»</w:t>
-        </w:r>
-      </w:fldSimple>
-    </w:p>
-    <w:p>
-      <w:r>
-        <w:t>Link2:</w:t>
-      </w:r>
-    </w:p>
-    <w:p>
-      <w:r>
-        <w:fldChar w:fldCharType="begin"/>
-      </w:r>
-      <w:r>
-        <w:instrText xml:space="preserve"> HYPERLINK </w:instrText>
-      </w:r>
-      <w:fldSimple w:instr=" MERGEFIELD  Link  \* MERGEFORMAT ">
-        <w:r>
-          <w:rPr>
-            <w:noProof/>
-          </w:rPr>
-          <w:instrText>«Link»</w:instrText>
-        </w:r>
-      </w:fldSimple>
-      <w:r>
-        <w:instrText xml:space="preserve">  \* MERGEFORMAT </w:instrText>
-      </w:r>
-      <w:r>
-        <w:fldChar w:fldCharType="separate"/>
-      </w:r>
-      <w:r>
-        <w:rPr>
-          <w:b/>
-          <w:bCs/>
-        </w:rPr>
-        <w:t>Error! Hyperlink reference not valid.</w:t>
-      </w:r>
-      <w:r>
-        <w:fldChar w:fldCharType="end"/>
-      </w:r>
-    </w:p>
     <w:sectPr>
       <w:pgSz w:w="12240" w:h="15840"/>
       <w:pgMar w:top="1440" w:right="1440" w:bottom="1440" w:left="1440" w:header="720" w:footer="720" w:gutter="0"/>
@@ -244,7 +179,7 @@
 </file>
 
 <file path=word/styles.xml><?xml version="1.0" encoding="utf-8"?>
-<w:styles xmlns:mc="http://schemas.openxmlformats.org/markup-compatibility/2006" xmlns:r="http://schemas.openxmlformats.org/officeDocument/2006/relationships" xmlns:w="http://schemas.openxmlformats.org/wordprocessingml/2006/main" xmlns:w14="http://schemas.microsoft.com/office/word/2010/wordml" xmlns:w15="http://schemas.microsoft.com/office/word/2012/wordml" xmlns:w16cid="http://schemas.microsoft.com/office/word/2016/wordml/cid" xmlns:w16se="http://schemas.microsoft.com/office/word/2015/wordml/symex" mc:Ignorable="w14 w15 w16se w16cid">
+<w:styles xmlns:mc="http://schemas.openxmlformats.org/markup-compatibility/2006" xmlns:r="http://schemas.openxmlformats.org/officeDocument/2006/relationships" xmlns:w="http://schemas.openxmlformats.org/wordprocessingml/2006/main" xmlns:w14="http://schemas.microsoft.com/office/word/2010/wordml" xmlns:w15="http://schemas.microsoft.com/office/word/2012/wordml" xmlns:w16cex="http://schemas.microsoft.com/office/word/2018/wordml/cex" xmlns:w16cid="http://schemas.microsoft.com/office/word/2016/wordml/cid" xmlns:w16="http://schemas.microsoft.com/office/word/2018/wordml" xmlns:w16se="http://schemas.microsoft.com/office/word/2015/wordml/symex" mc:Ignorable="w14 w15 w16se w16cid w16 w16cex">
   <w:docDefaults>
     <w:rPrDefault>
       <w:rPr>

</xml_diff>